<commit_message>
cambiato abstract in CV
</commit_message>
<xml_diff>
--- a/vari/CV-Giorgia Piacentino-Job market.docx
+++ b/vari/CV-Giorgia Piacentino-Job market.docx
@@ -13,13 +13,31 @@
           <w:lang w:val="en-GB"/>
         </w:rPr>
       </w:pPr>
-      <w:r>
-        <w:rPr>
-          <w:rFonts w:ascii="Baskerville" w:hAnsi="Baskerville"/>
-          <w:lang w:val="en-GB"/>
-        </w:rPr>
-        <w:t>Giorgia Piacentino</w:t>
-      </w:r>
+      <w:proofErr w:type="spellStart"/>
+      <w:r>
+        <w:rPr>
+          <w:rFonts w:ascii="Baskerville" w:hAnsi="Baskerville"/>
+          <w:lang w:val="en-GB"/>
+        </w:rPr>
+        <w:t>Giorgia</w:t>
+      </w:r>
+      <w:proofErr w:type="spellEnd"/>
+      <w:r>
+        <w:rPr>
+          <w:rFonts w:ascii="Baskerville" w:hAnsi="Baskerville"/>
+          <w:lang w:val="en-GB"/>
+        </w:rPr>
+        <w:t xml:space="preserve"> </w:t>
+      </w:r>
+      <w:proofErr w:type="spellStart"/>
+      <w:r>
+        <w:rPr>
+          <w:rFonts w:ascii="Baskerville" w:hAnsi="Baskerville"/>
+          <w:lang w:val="en-GB"/>
+        </w:rPr>
+        <w:t>Piacentino</w:t>
+      </w:r>
+      <w:proofErr w:type="spellEnd"/>
     </w:p>
     <w:p>
       <w:pPr>
@@ -433,15 +451,37 @@
         </w:rPr>
         <w:t xml:space="preserve">                       M.Sc. Financial Markets and Intermediaries, </w:t>
       </w:r>
-      <w:r>
-        <w:rPr>
-          <w:rFonts w:ascii="Baskerville" w:hAnsi="Baskerville"/>
-          <w:i/>
-          <w:sz w:val="22"/>
-          <w:lang w:val="en-GB"/>
-        </w:rPr>
-        <w:t>très bien</w:t>
-      </w:r>
+      <w:proofErr w:type="spellStart"/>
+      <w:r>
+        <w:rPr>
+          <w:rFonts w:ascii="Baskerville" w:hAnsi="Baskerville"/>
+          <w:i/>
+          <w:sz w:val="22"/>
+          <w:lang w:val="en-GB"/>
+        </w:rPr>
+        <w:t>très</w:t>
+      </w:r>
+      <w:proofErr w:type="spellEnd"/>
+      <w:r>
+        <w:rPr>
+          <w:rFonts w:ascii="Baskerville" w:hAnsi="Baskerville"/>
+          <w:i/>
+          <w:sz w:val="22"/>
+          <w:lang w:val="en-GB"/>
+        </w:rPr>
+        <w:t xml:space="preserve"> </w:t>
+      </w:r>
+      <w:proofErr w:type="spellStart"/>
+      <w:r>
+        <w:rPr>
+          <w:rFonts w:ascii="Baskerville" w:hAnsi="Baskerville"/>
+          <w:i/>
+          <w:sz w:val="22"/>
+          <w:lang w:val="en-GB"/>
+        </w:rPr>
+        <w:t>bien</w:t>
+      </w:r>
+      <w:proofErr w:type="spellEnd"/>
       <w:r>
         <w:rPr>
           <w:rFonts w:ascii="Baskerville" w:hAnsi="Baskerville"/>
@@ -544,7 +584,25 @@
           <w:sz w:val="22"/>
           <w:lang w:val="en-GB"/>
         </w:rPr>
-        <w:t xml:space="preserve"> and special mention (in the School Annals), Rome Tor Vergata University </w:t>
+        <w:t xml:space="preserve"> and special mention (in the School Annals), Rome Tor </w:t>
+      </w:r>
+      <w:proofErr w:type="spellStart"/>
+      <w:r>
+        <w:rPr>
+          <w:rFonts w:ascii="Baskerville" w:hAnsi="Baskerville"/>
+          <w:sz w:val="22"/>
+          <w:lang w:val="en-GB"/>
+        </w:rPr>
+        <w:t>Vergata</w:t>
+      </w:r>
+      <w:proofErr w:type="spellEnd"/>
+      <w:r>
+        <w:rPr>
+          <w:rFonts w:ascii="Baskerville" w:hAnsi="Baskerville"/>
+          <w:sz w:val="22"/>
+          <w:lang w:val="en-GB"/>
+        </w:rPr>
+        <w:t xml:space="preserve"> University </w:t>
       </w:r>
     </w:p>
     <w:p>
@@ -802,25 +860,76 @@
           <w:sz w:val="22"/>
           <w:lang w:val="en-GB" w:eastAsia="en-US"/>
         </w:rPr>
-        <w:t>The Wall Street Walk when Blockhol</w:t>
-      </w:r>
-      <w:r>
-        <w:rPr>
-          <w:rFonts w:ascii="Baskerville" w:eastAsiaTheme="minorHAnsi" w:hAnsi="Baskerville" w:cs="Times"/>
-          <w:color w:val="000000"/>
-          <w:sz w:val="22"/>
-          <w:lang w:val="en-GB" w:eastAsia="en-US"/>
-        </w:rPr>
-        <w:t xml:space="preserve">ders Compete for Flows, with </w:t>
-      </w:r>
-      <w:r>
-        <w:rPr>
-          <w:rFonts w:ascii="Baskerville" w:eastAsiaTheme="minorHAnsi" w:hAnsi="Baskerville" w:cs="Times"/>
-          <w:color w:val="000000"/>
-          <w:sz w:val="22"/>
-          <w:lang w:val="en-GB" w:eastAsia="en-US"/>
-        </w:rPr>
-        <w:t xml:space="preserve">Amil Dasgupta, </w:t>
+        <w:t xml:space="preserve">The Wall Street Walk when </w:t>
+      </w:r>
+      <w:proofErr w:type="spellStart"/>
+      <w:r>
+        <w:rPr>
+          <w:rFonts w:ascii="Baskerville" w:eastAsiaTheme="minorHAnsi" w:hAnsi="Baskerville" w:cs="Times"/>
+          <w:color w:val="000000"/>
+          <w:sz w:val="22"/>
+          <w:lang w:val="en-GB" w:eastAsia="en-US"/>
+        </w:rPr>
+        <w:t>Blockhol</w:t>
+      </w:r>
+      <w:r>
+        <w:rPr>
+          <w:rFonts w:ascii="Baskerville" w:eastAsiaTheme="minorHAnsi" w:hAnsi="Baskerville" w:cs="Times"/>
+          <w:color w:val="000000"/>
+          <w:sz w:val="22"/>
+          <w:lang w:val="en-GB" w:eastAsia="en-US"/>
+        </w:rPr>
+        <w:t>ders</w:t>
+      </w:r>
+      <w:proofErr w:type="spellEnd"/>
+      <w:r>
+        <w:rPr>
+          <w:rFonts w:ascii="Baskerville" w:eastAsiaTheme="minorHAnsi" w:hAnsi="Baskerville" w:cs="Times"/>
+          <w:color w:val="000000"/>
+          <w:sz w:val="22"/>
+          <w:lang w:val="en-GB" w:eastAsia="en-US"/>
+        </w:rPr>
+        <w:t xml:space="preserve"> Compete for Flows, with </w:t>
+      </w:r>
+      <w:proofErr w:type="spellStart"/>
+      <w:r>
+        <w:rPr>
+          <w:rFonts w:ascii="Baskerville" w:eastAsiaTheme="minorHAnsi" w:hAnsi="Baskerville" w:cs="Times"/>
+          <w:color w:val="000000"/>
+          <w:sz w:val="22"/>
+          <w:lang w:val="en-GB" w:eastAsia="en-US"/>
+        </w:rPr>
+        <w:t>Amil</w:t>
+      </w:r>
+      <w:proofErr w:type="spellEnd"/>
+      <w:r>
+        <w:rPr>
+          <w:rFonts w:ascii="Baskerville" w:eastAsiaTheme="minorHAnsi" w:hAnsi="Baskerville" w:cs="Times"/>
+          <w:color w:val="000000"/>
+          <w:sz w:val="22"/>
+          <w:lang w:val="en-GB" w:eastAsia="en-US"/>
+        </w:rPr>
+        <w:t xml:space="preserve"> </w:t>
+      </w:r>
+      <w:proofErr w:type="spellStart"/>
+      <w:r>
+        <w:rPr>
+          <w:rFonts w:ascii="Baskerville" w:eastAsiaTheme="minorHAnsi" w:hAnsi="Baskerville" w:cs="Times"/>
+          <w:color w:val="000000"/>
+          <w:sz w:val="22"/>
+          <w:lang w:val="en-GB" w:eastAsia="en-US"/>
+        </w:rPr>
+        <w:t>Dasgupta</w:t>
+      </w:r>
+      <w:proofErr w:type="spellEnd"/>
+      <w:r>
+        <w:rPr>
+          <w:rFonts w:ascii="Baskerville" w:eastAsiaTheme="minorHAnsi" w:hAnsi="Baskerville" w:cs="Times"/>
+          <w:color w:val="000000"/>
+          <w:sz w:val="22"/>
+          <w:lang w:val="en-GB" w:eastAsia="en-US"/>
+        </w:rPr>
+        <w:t xml:space="preserve">, </w:t>
       </w:r>
       <w:r>
         <w:rPr>
@@ -1603,7 +1712,43 @@
           <w:sz w:val="22"/>
           <w:lang w:val="en-GB"/>
         </w:rPr>
-        <w:t xml:space="preserve">Granted the renewal of the scholarships “Giovanna Crivelli” sponsored by the largest Italian bank, Unicredit Group won in 2009 </w:t>
+        <w:t xml:space="preserve">Granted the renewal of the scholarships “Giovanna </w:t>
+      </w:r>
+      <w:proofErr w:type="spellStart"/>
+      <w:r>
+        <w:rPr>
+          <w:rFonts w:ascii="Baskerville" w:hAnsi="Baskerville"/>
+          <w:sz w:val="22"/>
+          <w:lang w:val="en-GB"/>
+        </w:rPr>
+        <w:t>Crivelli</w:t>
+      </w:r>
+      <w:proofErr w:type="spellEnd"/>
+      <w:r>
+        <w:rPr>
+          <w:rFonts w:ascii="Baskerville" w:hAnsi="Baskerville"/>
+          <w:sz w:val="22"/>
+          <w:lang w:val="en-GB"/>
+        </w:rPr>
+        <w:t xml:space="preserve">” sponsored by the largest Italian bank, </w:t>
+      </w:r>
+      <w:proofErr w:type="spellStart"/>
+      <w:r>
+        <w:rPr>
+          <w:rFonts w:ascii="Baskerville" w:hAnsi="Baskerville"/>
+          <w:sz w:val="22"/>
+          <w:lang w:val="en-GB"/>
+        </w:rPr>
+        <w:t>Unicredit</w:t>
+      </w:r>
+      <w:proofErr w:type="spellEnd"/>
+      <w:r>
+        <w:rPr>
+          <w:rFonts w:ascii="Baskerville" w:hAnsi="Baskerville"/>
+          <w:sz w:val="22"/>
+          <w:lang w:val="en-GB"/>
+        </w:rPr>
+        <w:t xml:space="preserve"> Group won in 2009 </w:t>
       </w:r>
     </w:p>
     <w:p>
@@ -1656,7 +1801,61 @@
           <w:sz w:val="22"/>
           <w:lang w:val="en-GB"/>
         </w:rPr>
-        <w:t>Awarded with “Tor Vergata - Sebastiano e Rita Raeli” prize for top performance</w:t>
+        <w:t xml:space="preserve">Awarded with “Tor </w:t>
+      </w:r>
+      <w:proofErr w:type="spellStart"/>
+      <w:r>
+        <w:rPr>
+          <w:rFonts w:ascii="Baskerville" w:hAnsi="Baskerville"/>
+          <w:sz w:val="22"/>
+          <w:lang w:val="en-GB"/>
+        </w:rPr>
+        <w:t>Vergata</w:t>
+      </w:r>
+      <w:proofErr w:type="spellEnd"/>
+      <w:r>
+        <w:rPr>
+          <w:rFonts w:ascii="Baskerville" w:hAnsi="Baskerville"/>
+          <w:sz w:val="22"/>
+          <w:lang w:val="en-GB"/>
+        </w:rPr>
+        <w:t xml:space="preserve"> - </w:t>
+      </w:r>
+      <w:proofErr w:type="spellStart"/>
+      <w:r>
+        <w:rPr>
+          <w:rFonts w:ascii="Baskerville" w:hAnsi="Baskerville"/>
+          <w:sz w:val="22"/>
+          <w:lang w:val="en-GB"/>
+        </w:rPr>
+        <w:t>Sebastiano</w:t>
+      </w:r>
+      <w:proofErr w:type="spellEnd"/>
+      <w:r>
+        <w:rPr>
+          <w:rFonts w:ascii="Baskerville" w:hAnsi="Baskerville"/>
+          <w:sz w:val="22"/>
+          <w:lang w:val="en-GB"/>
+        </w:rPr>
+        <w:t xml:space="preserve"> e Rita </w:t>
+      </w:r>
+      <w:proofErr w:type="spellStart"/>
+      <w:r>
+        <w:rPr>
+          <w:rFonts w:ascii="Baskerville" w:hAnsi="Baskerville"/>
+          <w:sz w:val="22"/>
+          <w:lang w:val="en-GB"/>
+        </w:rPr>
+        <w:t>Raeli</w:t>
+      </w:r>
+      <w:proofErr w:type="spellEnd"/>
+      <w:r>
+        <w:rPr>
+          <w:rFonts w:ascii="Baskerville" w:hAnsi="Baskerville"/>
+          <w:sz w:val="22"/>
+          <w:lang w:val="en-GB"/>
+        </w:rPr>
+        <w:t>” prize for top performance</w:t>
       </w:r>
     </w:p>
     <w:p>
@@ -1699,7 +1898,43 @@
           <w:sz w:val="22"/>
           <w:lang w:val="en-GB"/>
         </w:rPr>
-        <w:t xml:space="preserve">    Awarded with one of the two scholarships “Giovanna Crivelli” sponsored by Unicredit Group. The scholarship provides a grant for being enrolled in a PhD in Finance or Economics in a foreign country</w:t>
+        <w:t xml:space="preserve">    Awarded with one of the two scholarships “Giovanna </w:t>
+      </w:r>
+      <w:proofErr w:type="spellStart"/>
+      <w:r>
+        <w:rPr>
+          <w:rFonts w:ascii="Baskerville" w:hAnsi="Baskerville"/>
+          <w:sz w:val="22"/>
+          <w:lang w:val="en-GB"/>
+        </w:rPr>
+        <w:t>Crivelli</w:t>
+      </w:r>
+      <w:proofErr w:type="spellEnd"/>
+      <w:r>
+        <w:rPr>
+          <w:rFonts w:ascii="Baskerville" w:hAnsi="Baskerville"/>
+          <w:sz w:val="22"/>
+          <w:lang w:val="en-GB"/>
+        </w:rPr>
+        <w:t xml:space="preserve">” sponsored by </w:t>
+      </w:r>
+      <w:proofErr w:type="spellStart"/>
+      <w:r>
+        <w:rPr>
+          <w:rFonts w:ascii="Baskerville" w:hAnsi="Baskerville"/>
+          <w:sz w:val="22"/>
+          <w:lang w:val="en-GB"/>
+        </w:rPr>
+        <w:t>Unicredit</w:t>
+      </w:r>
+      <w:proofErr w:type="spellEnd"/>
+      <w:r>
+        <w:rPr>
+          <w:rFonts w:ascii="Baskerville" w:hAnsi="Baskerville"/>
+          <w:sz w:val="22"/>
+          <w:lang w:val="en-GB"/>
+        </w:rPr>
+        <w:t xml:space="preserve"> Group. The scholarship provides a grant for being enrolled in a PhD in Finance or Economics in a foreign country</w:t>
       </w:r>
     </w:p>
     <w:p>
@@ -1747,7 +1982,79 @@
           <w:sz w:val="22"/>
           <w:lang w:val="en-GB"/>
         </w:rPr>
-        <w:t>Awarded with a prize by Unicredit - Banca di Roma, for being one of the top students of Tor Vergata University</w:t>
+        <w:t xml:space="preserve">Awarded with a prize by </w:t>
+      </w:r>
+      <w:proofErr w:type="spellStart"/>
+      <w:r>
+        <w:rPr>
+          <w:rFonts w:ascii="Baskerville" w:hAnsi="Baskerville"/>
+          <w:sz w:val="22"/>
+          <w:lang w:val="en-GB"/>
+        </w:rPr>
+        <w:t>Unicredit</w:t>
+      </w:r>
+      <w:proofErr w:type="spellEnd"/>
+      <w:r>
+        <w:rPr>
+          <w:rFonts w:ascii="Baskerville" w:hAnsi="Baskerville"/>
+          <w:sz w:val="22"/>
+          <w:lang w:val="en-GB"/>
+        </w:rPr>
+        <w:t xml:space="preserve"> - </w:t>
+      </w:r>
+      <w:proofErr w:type="spellStart"/>
+      <w:r>
+        <w:rPr>
+          <w:rFonts w:ascii="Baskerville" w:hAnsi="Baskerville"/>
+          <w:sz w:val="22"/>
+          <w:lang w:val="en-GB"/>
+        </w:rPr>
+        <w:t>Banca</w:t>
+      </w:r>
+      <w:proofErr w:type="spellEnd"/>
+      <w:r>
+        <w:rPr>
+          <w:rFonts w:ascii="Baskerville" w:hAnsi="Baskerville"/>
+          <w:sz w:val="22"/>
+          <w:lang w:val="en-GB"/>
+        </w:rPr>
+        <w:t xml:space="preserve"> </w:t>
+      </w:r>
+      <w:proofErr w:type="spellStart"/>
+      <w:r>
+        <w:rPr>
+          <w:rFonts w:ascii="Baskerville" w:hAnsi="Baskerville"/>
+          <w:sz w:val="22"/>
+          <w:lang w:val="en-GB"/>
+        </w:rPr>
+        <w:t>di</w:t>
+      </w:r>
+      <w:proofErr w:type="spellEnd"/>
+      <w:r>
+        <w:rPr>
+          <w:rFonts w:ascii="Baskerville" w:hAnsi="Baskerville"/>
+          <w:sz w:val="22"/>
+          <w:lang w:val="en-GB"/>
+        </w:rPr>
+        <w:t xml:space="preserve"> Roma, for being one of the top students of Tor </w:t>
+      </w:r>
+      <w:proofErr w:type="spellStart"/>
+      <w:r>
+        <w:rPr>
+          <w:rFonts w:ascii="Baskerville" w:hAnsi="Baskerville"/>
+          <w:sz w:val="22"/>
+          <w:lang w:val="en-GB"/>
+        </w:rPr>
+        <w:t>Vergata</w:t>
+      </w:r>
+      <w:proofErr w:type="spellEnd"/>
+      <w:r>
+        <w:rPr>
+          <w:rFonts w:ascii="Baskerville" w:hAnsi="Baskerville"/>
+          <w:sz w:val="22"/>
+          <w:lang w:val="en-GB"/>
+        </w:rPr>
+        <w:t xml:space="preserve"> University</w:t>
       </w:r>
     </w:p>
     <w:p>
@@ -1793,7 +2100,25 @@
           <w:sz w:val="22"/>
           <w:lang w:val="en-GB"/>
         </w:rPr>
-        <w:t xml:space="preserve">                       Selected as one of the best 40 students of Tor Vergata University to take part in the Tutorship Program </w:t>
+        <w:t xml:space="preserve">                       Selected as one of the best 40 students of Tor </w:t>
+      </w:r>
+      <w:proofErr w:type="spellStart"/>
+      <w:r>
+        <w:rPr>
+          <w:rFonts w:ascii="Baskerville" w:hAnsi="Baskerville"/>
+          <w:sz w:val="22"/>
+          <w:lang w:val="en-GB"/>
+        </w:rPr>
+        <w:t>Vergata</w:t>
+      </w:r>
+      <w:proofErr w:type="spellEnd"/>
+      <w:r>
+        <w:rPr>
+          <w:rFonts w:ascii="Baskerville" w:hAnsi="Baskerville"/>
+          <w:sz w:val="22"/>
+          <w:lang w:val="en-GB"/>
+        </w:rPr>
+        <w:t xml:space="preserve"> University to take part in the Tutorship Program </w:t>
       </w:r>
     </w:p>
     <w:p>
@@ -1905,7 +2230,25 @@
           <w:sz w:val="22"/>
           <w:lang w:val="en-GB"/>
         </w:rPr>
-        <w:t xml:space="preserve">Dr Ulf Axelson, Department of Finance, London School of Economics, </w:t>
+        <w:t xml:space="preserve">Dr Ulf </w:t>
+      </w:r>
+      <w:proofErr w:type="spellStart"/>
+      <w:r>
+        <w:rPr>
+          <w:rFonts w:ascii="Baskerville" w:hAnsi="Baskerville"/>
+          <w:sz w:val="22"/>
+          <w:lang w:val="en-GB"/>
+        </w:rPr>
+        <w:t>Axelson</w:t>
+      </w:r>
+      <w:proofErr w:type="spellEnd"/>
+      <w:r>
+        <w:rPr>
+          <w:rFonts w:ascii="Baskerville" w:hAnsi="Baskerville"/>
+          <w:sz w:val="22"/>
+          <w:lang w:val="en-GB"/>
+        </w:rPr>
+        <w:t xml:space="preserve">, Department of Finance, London School of Economics, </w:t>
       </w:r>
       <w:hyperlink r:id="rId5" w:history="1">
         <w:r>
@@ -1942,7 +2285,43 @@
           <w:sz w:val="22"/>
           <w:lang w:val="en-GB"/>
         </w:rPr>
-        <w:t xml:space="preserve">Dr Amil Dasgupta, Department of Finance, London School of Economics, </w:t>
+        <w:t xml:space="preserve">Dr </w:t>
+      </w:r>
+      <w:proofErr w:type="spellStart"/>
+      <w:r>
+        <w:rPr>
+          <w:rFonts w:ascii="Baskerville" w:hAnsi="Baskerville"/>
+          <w:sz w:val="22"/>
+          <w:lang w:val="en-GB"/>
+        </w:rPr>
+        <w:t>Amil</w:t>
+      </w:r>
+      <w:proofErr w:type="spellEnd"/>
+      <w:r>
+        <w:rPr>
+          <w:rFonts w:ascii="Baskerville" w:hAnsi="Baskerville"/>
+          <w:sz w:val="22"/>
+          <w:lang w:val="en-GB"/>
+        </w:rPr>
+        <w:t xml:space="preserve"> </w:t>
+      </w:r>
+      <w:proofErr w:type="spellStart"/>
+      <w:r>
+        <w:rPr>
+          <w:rFonts w:ascii="Baskerville" w:hAnsi="Baskerville"/>
+          <w:sz w:val="22"/>
+          <w:lang w:val="en-GB"/>
+        </w:rPr>
+        <w:t>Dasgupta</w:t>
+      </w:r>
+      <w:proofErr w:type="spellEnd"/>
+      <w:r>
+        <w:rPr>
+          <w:rFonts w:ascii="Baskerville" w:hAnsi="Baskerville"/>
+          <w:sz w:val="22"/>
+          <w:lang w:val="en-GB"/>
+        </w:rPr>
+        <w:t xml:space="preserve">, Department of Finance, London School of Economics, </w:t>
       </w:r>
       <w:hyperlink r:id="rId6" w:history="1">
         <w:r>
@@ -2248,7 +2627,25 @@
           <w:sz w:val="22"/>
           <w:lang w:val="en-GB"/>
         </w:rPr>
-        <w:t xml:space="preserve"> underpricing, the economic losses from funding </w:t>
+        <w:t xml:space="preserve"> </w:t>
+      </w:r>
+      <w:proofErr w:type="spellStart"/>
+      <w:r>
+        <w:rPr>
+          <w:rFonts w:ascii="Baskerville" w:hAnsi="Baskerville"/>
+          <w:sz w:val="22"/>
+          <w:lang w:val="en-GB"/>
+        </w:rPr>
+        <w:t>underpricing</w:t>
+      </w:r>
+      <w:proofErr w:type="spellEnd"/>
+      <w:r>
+        <w:rPr>
+          <w:rFonts w:ascii="Baskerville" w:hAnsi="Baskerville"/>
+          <w:sz w:val="22"/>
+          <w:lang w:val="en-GB"/>
+        </w:rPr>
+        <w:t xml:space="preserve">, the economic losses from funding </w:t>
       </w:r>
       <w:proofErr w:type="gramStart"/>
       <w:r>
@@ -2301,16 +2698,36 @@
           <w:sz w:val="22"/>
           <w:lang w:val="en-GB" w:eastAsia="en-US"/>
         </w:rPr>
-        <w:t>“The Wall Street Walk when Block</w:t>
-      </w:r>
-      <w:r>
-        <w:rPr>
-          <w:rFonts w:ascii="Baskerville" w:eastAsiaTheme="minorHAnsi" w:hAnsi="Baskerville" w:cs="Times"/>
-          <w:color w:val="000000"/>
-          <w:sz w:val="22"/>
-          <w:lang w:val="en-GB" w:eastAsia="en-US"/>
-        </w:rPr>
-        <w:t>holders Compete for Flows” with</w:t>
+        <w:t xml:space="preserve">“The Wall Street Walk when </w:t>
+      </w:r>
+      <w:proofErr w:type="spellStart"/>
+      <w:r>
+        <w:rPr>
+          <w:rFonts w:ascii="Baskerville" w:eastAsiaTheme="minorHAnsi" w:hAnsi="Baskerville" w:cs="Times"/>
+          <w:color w:val="000000"/>
+          <w:sz w:val="22"/>
+          <w:lang w:val="en-GB" w:eastAsia="en-US"/>
+        </w:rPr>
+        <w:t>Block</w:t>
+      </w:r>
+      <w:r>
+        <w:rPr>
+          <w:rFonts w:ascii="Baskerville" w:eastAsiaTheme="minorHAnsi" w:hAnsi="Baskerville" w:cs="Times"/>
+          <w:color w:val="000000"/>
+          <w:sz w:val="22"/>
+          <w:lang w:val="en-GB" w:eastAsia="en-US"/>
+        </w:rPr>
+        <w:t>holders</w:t>
+      </w:r>
+      <w:proofErr w:type="spellEnd"/>
+      <w:r>
+        <w:rPr>
+          <w:rFonts w:ascii="Baskerville" w:eastAsiaTheme="minorHAnsi" w:hAnsi="Baskerville" w:cs="Times"/>
+          <w:color w:val="000000"/>
+          <w:sz w:val="22"/>
+          <w:lang w:val="en-GB" w:eastAsia="en-US"/>
+        </w:rPr>
+        <w:t xml:space="preserve"> Compete for Flows” with</w:t>
       </w:r>
       <w:r>
         <w:rPr>
@@ -2321,15 +2738,37 @@
         </w:rPr>
         <w:t xml:space="preserve"> </w:t>
       </w:r>
-      <w:r>
-        <w:rPr>
-          <w:rFonts w:ascii="Baskerville" w:eastAsiaTheme="minorHAnsi" w:hAnsi="Baskerville" w:cs="Times"/>
-          <w:color w:val="000000"/>
-          <w:sz w:val="22"/>
-          <w:lang w:val="en-GB" w:eastAsia="en-US"/>
-        </w:rPr>
-        <w:t>Amil Dasgupta</w:t>
-      </w:r>
+      <w:proofErr w:type="spellStart"/>
+      <w:r>
+        <w:rPr>
+          <w:rFonts w:ascii="Baskerville" w:eastAsiaTheme="minorHAnsi" w:hAnsi="Baskerville" w:cs="Times"/>
+          <w:color w:val="000000"/>
+          <w:sz w:val="22"/>
+          <w:lang w:val="en-GB" w:eastAsia="en-US"/>
+        </w:rPr>
+        <w:t>Amil</w:t>
+      </w:r>
+      <w:proofErr w:type="spellEnd"/>
+      <w:r>
+        <w:rPr>
+          <w:rFonts w:ascii="Baskerville" w:eastAsiaTheme="minorHAnsi" w:hAnsi="Baskerville" w:cs="Times"/>
+          <w:color w:val="000000"/>
+          <w:sz w:val="22"/>
+          <w:lang w:val="en-GB" w:eastAsia="en-US"/>
+        </w:rPr>
+        <w:t xml:space="preserve"> </w:t>
+      </w:r>
+      <w:proofErr w:type="spellStart"/>
+      <w:r>
+        <w:rPr>
+          <w:rFonts w:ascii="Baskerville" w:eastAsiaTheme="minorHAnsi" w:hAnsi="Baskerville" w:cs="Times"/>
+          <w:color w:val="000000"/>
+          <w:sz w:val="22"/>
+          <w:lang w:val="en-GB" w:eastAsia="en-US"/>
+        </w:rPr>
+        <w:t>Dasgupta</w:t>
+      </w:r>
+      <w:proofErr w:type="spellEnd"/>
     </w:p>
     <w:p>
       <w:pPr>
@@ -2363,7 +2802,67 @@
           <w:sz w:val="22"/>
           <w:lang w:val="en-GB" w:eastAsia="en-US"/>
         </w:rPr>
-        <w:t>An important recent theoretical literature argues that the threat of exit can be an effective form of governance when the blockholder is a principal. However, delegated portfolio managers hold a significant fraction of equity blocks. How do agency frictions arising from such delegation affect the ability of blockholders to govern via the threat of exit? Fund managers are often subject to short-term flow-performance relationships and differ in their relative flow-sensitivities. We show that when blockholders are sufficiently flow-sensitive, exit will fail as a disciplining device. Our result generates testable implications across different classes of</w:t>
+        <w:t xml:space="preserve">An important recent theoretical literature argues that the threat of exit can be an effective form of governance when the </w:t>
+      </w:r>
+      <w:proofErr w:type="spellStart"/>
+      <w:r>
+        <w:rPr>
+          <w:rFonts w:ascii="Baskerville" w:eastAsiaTheme="minorHAnsi" w:hAnsi="Baskerville" w:cs="Times"/>
+          <w:color w:val="000000"/>
+          <w:sz w:val="22"/>
+          <w:lang w:val="en-GB" w:eastAsia="en-US"/>
+        </w:rPr>
+        <w:t>blockholder</w:t>
+      </w:r>
+      <w:proofErr w:type="spellEnd"/>
+      <w:r>
+        <w:rPr>
+          <w:rFonts w:ascii="Baskerville" w:eastAsiaTheme="minorHAnsi" w:hAnsi="Baskerville" w:cs="Times"/>
+          <w:color w:val="000000"/>
+          <w:sz w:val="22"/>
+          <w:lang w:val="en-GB" w:eastAsia="en-US"/>
+        </w:rPr>
+        <w:t xml:space="preserve"> is a principal. However, delegated portfolio managers hold a significant fraction of equity blocks. How do agency frictions arising from such delegation affect the ability of </w:t>
+      </w:r>
+      <w:proofErr w:type="spellStart"/>
+      <w:r>
+        <w:rPr>
+          <w:rFonts w:ascii="Baskerville" w:eastAsiaTheme="minorHAnsi" w:hAnsi="Baskerville" w:cs="Times"/>
+          <w:color w:val="000000"/>
+          <w:sz w:val="22"/>
+          <w:lang w:val="en-GB" w:eastAsia="en-US"/>
+        </w:rPr>
+        <w:t>blockholders</w:t>
+      </w:r>
+      <w:proofErr w:type="spellEnd"/>
+      <w:r>
+        <w:rPr>
+          <w:rFonts w:ascii="Baskerville" w:eastAsiaTheme="minorHAnsi" w:hAnsi="Baskerville" w:cs="Times"/>
+          <w:color w:val="000000"/>
+          <w:sz w:val="22"/>
+          <w:lang w:val="en-GB" w:eastAsia="en-US"/>
+        </w:rPr>
+        <w:t xml:space="preserve"> to govern via the threat of exit? Fund managers are often subject to short-term flow-performance relationships and differ in their relative flow-sensitivities. We show that when </w:t>
+      </w:r>
+      <w:proofErr w:type="spellStart"/>
+      <w:r>
+        <w:rPr>
+          <w:rFonts w:ascii="Baskerville" w:eastAsiaTheme="minorHAnsi" w:hAnsi="Baskerville" w:cs="Times"/>
+          <w:color w:val="000000"/>
+          <w:sz w:val="22"/>
+          <w:lang w:val="en-GB" w:eastAsia="en-US"/>
+        </w:rPr>
+        <w:t>blockholders</w:t>
+      </w:r>
+      <w:proofErr w:type="spellEnd"/>
+      <w:r>
+        <w:rPr>
+          <w:rFonts w:ascii="Baskerville" w:eastAsiaTheme="minorHAnsi" w:hAnsi="Baskerville" w:cs="Times"/>
+          <w:color w:val="000000"/>
+          <w:sz w:val="22"/>
+          <w:lang w:val="en-GB" w:eastAsia="en-US"/>
+        </w:rPr>
+        <w:t xml:space="preserve"> are sufficiently flow-sensitive, exit will fail as a disciplining device. Our result generates testable implications across different classes of</w:t>
       </w:r>
       <w:r>
         <w:rPr>
@@ -2508,8 +3007,9 @@
           <w:szCs w:val="19"/>
           <w:lang w:val="en-GB" w:eastAsia="en-US"/>
         </w:rPr>
-        <w:t xml:space="preserve"> for each realization of the public signal, but agents’ competition drives them to write the public signal into their contracts and prevent risk-sharing over it, a result reminiscent of Hirshleifer (1971). We comment on</w:t>
-      </w:r>
+        <w:t xml:space="preserve"> for each realization of the public signal, but agents’ competition drives them to write the public signal into their contracts and prevent risk-sharing over it, a result reminiscent of </w:t>
+      </w:r>
+      <w:proofErr w:type="spellStart"/>
       <w:r>
         <w:rPr>
           <w:rFonts w:ascii="Baskerville" w:eastAsiaTheme="minorHAnsi" w:hAnsi="Baskerville" w:cs="Times"/>
@@ -2518,6 +3018,27 @@
           <w:szCs w:val="19"/>
           <w:lang w:val="en-GB" w:eastAsia="en-US"/>
         </w:rPr>
+        <w:t>Hirshleifer</w:t>
+      </w:r>
+      <w:proofErr w:type="spellEnd"/>
+      <w:r>
+        <w:rPr>
+          <w:rFonts w:ascii="Baskerville" w:eastAsiaTheme="minorHAnsi" w:hAnsi="Baskerville" w:cs="Times"/>
+          <w:color w:val="000000"/>
+          <w:sz w:val="22"/>
+          <w:szCs w:val="19"/>
+          <w:lang w:val="en-GB" w:eastAsia="en-US"/>
+        </w:rPr>
+        <w:t xml:space="preserve"> (1971). We comment on</w:t>
+      </w:r>
+      <w:r>
+        <w:rPr>
+          <w:rFonts w:ascii="Baskerville" w:eastAsiaTheme="minorHAnsi" w:hAnsi="Baskerville" w:cs="Times"/>
+          <w:color w:val="000000"/>
+          <w:sz w:val="22"/>
+          <w:szCs w:val="19"/>
+          <w:lang w:val="en-GB" w:eastAsia="en-US"/>
+        </w:rPr>
         <w:t xml:space="preserve"> applications to asset managers’</w:t>
       </w:r>
       <w:r>
@@ -2528,7 +3049,17 @@
           <w:szCs w:val="19"/>
           <w:lang w:val="en-GB" w:eastAsia="en-US"/>
         </w:rPr>
-        <w:t xml:space="preserve"> investment mandates and advocate regulation of credit rating agencies to prohibit their publishing information in forms conducive to inclusion in rigid contracts.</w:t>
+        <w:t xml:space="preserve"> investment mandates and advocate regulation of credit rating </w:t>
+      </w:r>
+      <w:r>
+        <w:rPr>
+          <w:rFonts w:ascii="Baskerville" w:eastAsiaTheme="minorHAnsi" w:hAnsi="Baskerville" w:cs="Times"/>
+          <w:color w:val="000000"/>
+          <w:sz w:val="22"/>
+          <w:szCs w:val="19"/>
+          <w:lang w:val="en-GB" w:eastAsia="en-US"/>
+        </w:rPr>
+        <w:t>agencies to prohibit their publishing information in forms conducive to inclusion in rigid contracts.</w:t>
       </w:r>
       <w:r>
         <w:rPr>
@@ -2602,266 +3133,54 @@
           <w:tab w:val="left" w:pos="2694"/>
         </w:tabs>
         <w:rPr>
-          <w:rFonts w:ascii="Baskerville" w:eastAsiaTheme="minorHAnsi" w:hAnsi="Baskerville" w:cs="Helvetica"/>
-          <w:color w:val="000000"/>
-          <w:sz w:val="22"/>
-          <w:szCs w:val="21"/>
-          <w:lang w:val="en-GB" w:eastAsia="en-US"/>
-        </w:rPr>
-      </w:pPr>
-      <w:r>
-        <w:rPr>
-          <w:rFonts w:ascii="Baskerville" w:eastAsiaTheme="minorHAnsi" w:hAnsi="Baskerville" w:cs="Helvetica"/>
-          <w:color w:val="000000"/>
-          <w:sz w:val="22"/>
-          <w:szCs w:val="21"/>
-          <w:lang w:val="en-GB" w:eastAsia="en-US"/>
-        </w:rPr>
-        <w:t>We model the rating agencies</w:t>
-      </w:r>
-      <w:r>
-        <w:rPr>
-          <w:rFonts w:ascii="Baskerville" w:eastAsiaTheme="minorHAnsi" w:hAnsi="Baskerville" w:cs="Helvetica"/>
-          <w:color w:val="000000"/>
-          <w:sz w:val="22"/>
-          <w:szCs w:val="21"/>
-          <w:lang w:val="en-GB" w:eastAsia="en-US"/>
-        </w:rPr>
-        <w:t>’</w:t>
-      </w:r>
-      <w:r>
-        <w:rPr>
-          <w:rFonts w:ascii="Baskerville" w:eastAsiaTheme="minorHAnsi" w:hAnsi="Baskerville" w:cs="Helvetica"/>
-          <w:color w:val="000000"/>
-          <w:sz w:val="22"/>
-          <w:szCs w:val="21"/>
-          <w:lang w:val="en-GB" w:eastAsia="en-US"/>
-        </w:rPr>
-        <w:t xml:space="preserve"> assessment of corporate securities issues with competitive, profit-maximizing agencies certifying issuers whose project choice depends on the value they can fetch for their issue in the market, namely on t</w:t>
-      </w:r>
-      <w:r>
-        <w:rPr>
-          <w:rFonts w:ascii="Baskerville" w:eastAsiaTheme="minorHAnsi" w:hAnsi="Baskerville" w:cs="Helvetica"/>
-          <w:color w:val="000000"/>
-          <w:sz w:val="22"/>
-          <w:szCs w:val="21"/>
-          <w:lang w:val="en-GB" w:eastAsia="en-US"/>
-        </w:rPr>
-        <w:t>heir anticipated rating. We be</w:t>
-      </w:r>
-      <w:r>
-        <w:rPr>
-          <w:rFonts w:ascii="Baskerville" w:eastAsiaTheme="minorHAnsi" w:hAnsi="Baskerville" w:cs="Helvetica"/>
-          <w:color w:val="000000"/>
-          <w:sz w:val="22"/>
-          <w:szCs w:val="21"/>
-          <w:lang w:val="en-GB" w:eastAsia="en-US"/>
-        </w:rPr>
-        <w:t>gin our analysis with a static monopolistic setting and progressively expand it to end up studying repeated</w:t>
-      </w:r>
-      <w:r>
-        <w:rPr>
-          <w:rFonts w:ascii="Baskerville" w:eastAsiaTheme="minorHAnsi" w:hAnsi="Baskerville" w:cs="Helvetica"/>
-          <w:color w:val="000000"/>
-          <w:sz w:val="22"/>
-          <w:szCs w:val="21"/>
-          <w:lang w:val="en-GB" w:eastAsia="en-US"/>
-        </w:rPr>
-        <w:t xml:space="preserve"> issues and endogenously collu</w:t>
-      </w:r>
-      <w:r>
-        <w:rPr>
-          <w:rFonts w:ascii="Baskerville" w:eastAsiaTheme="minorHAnsi" w:hAnsi="Baskerville" w:cs="Helvetica"/>
-          <w:color w:val="000000"/>
-          <w:sz w:val="22"/>
-          <w:szCs w:val="21"/>
-          <w:lang w:val="en-GB" w:eastAsia="en-US"/>
-        </w:rPr>
-        <w:t>d</w:t>
-      </w:r>
-      <w:r>
-        <w:rPr>
-          <w:rFonts w:ascii="Baskerville" w:eastAsiaTheme="minorHAnsi" w:hAnsi="Baskerville" w:cs="Helvetica"/>
-          <w:color w:val="000000"/>
-          <w:sz w:val="22"/>
-          <w:szCs w:val="21"/>
-          <w:lang w:val="en-GB" w:eastAsia="en-US"/>
-        </w:rPr>
-        <w:t>ing agencies. In the static environment</w:t>
-      </w:r>
-      <w:r>
-        <w:rPr>
-          <w:rFonts w:ascii="Baskerville" w:eastAsiaTheme="minorHAnsi" w:hAnsi="Baskerville" w:cs="Helvetica"/>
-          <w:color w:val="000000"/>
-          <w:sz w:val="22"/>
-          <w:szCs w:val="21"/>
-          <w:lang w:val="en-GB" w:eastAsia="en-US"/>
-        </w:rPr>
-        <w:t xml:space="preserve"> </w:t>
-      </w:r>
-      <w:r>
-        <w:rPr>
-          <w:rFonts w:ascii="Baskerville" w:eastAsiaTheme="minorHAnsi" w:hAnsi="Baskerville" w:cs="Helvetica"/>
-          <w:color w:val="000000"/>
-          <w:sz w:val="22"/>
-          <w:szCs w:val="21"/>
-          <w:lang w:val="en-GB" w:eastAsia="en-US"/>
-        </w:rPr>
-        <w:t>where there is only one issue</w:t>
-      </w:r>
-      <w:r>
-        <w:rPr>
-          <w:rFonts w:ascii="Baskerville" w:eastAsiaTheme="minorHAnsi" w:hAnsi="Baskerville" w:cs="Helvetica"/>
-          <w:color w:val="000000"/>
-          <w:sz w:val="22"/>
-          <w:szCs w:val="21"/>
-          <w:lang w:val="en-GB" w:eastAsia="en-US"/>
-        </w:rPr>
-        <w:t xml:space="preserve"> </w:t>
-      </w:r>
-      <w:r>
-        <w:rPr>
-          <w:rFonts w:ascii="Baskerville" w:eastAsiaTheme="minorHAnsi" w:hAnsi="Baskerville" w:cs="Helvetica"/>
-          <w:color w:val="000000"/>
-          <w:sz w:val="22"/>
-          <w:szCs w:val="21"/>
-          <w:lang w:val="en-GB" w:eastAsia="en-US"/>
-        </w:rPr>
-        <w:t>a monopolistic agency always overrates to maximize its profits. Since good firms anticipate that the credit rating agencies will make them unable to distinguish themselves by pooling them with bad ones, they pass over positive NPV investment opp</w:t>
-      </w:r>
-      <w:r>
-        <w:rPr>
-          <w:rFonts w:ascii="Baskerville" w:eastAsiaTheme="minorHAnsi" w:hAnsi="Baskerville" w:cs="Helvetica"/>
-          <w:color w:val="000000"/>
-          <w:sz w:val="22"/>
-          <w:szCs w:val="21"/>
-          <w:lang w:val="en-GB" w:eastAsia="en-US"/>
-        </w:rPr>
-        <w:t>ortunities. Competition ame</w:t>
-      </w:r>
-      <w:r>
-        <w:rPr>
-          <w:rFonts w:ascii="Baskerville" w:eastAsiaTheme="minorHAnsi" w:hAnsi="Baskerville" w:cs="Helvetica"/>
-          <w:color w:val="000000"/>
-          <w:sz w:val="22"/>
-          <w:szCs w:val="21"/>
-          <w:lang w:val="en-GB" w:eastAsia="en-US"/>
-        </w:rPr>
-        <w:t xml:space="preserve">liorates the situation: Rating agencies are not only honest but cheap, setting prices equal to marginal costs </w:t>
-      </w:r>
-      <w:r>
-        <w:rPr>
-          <w:rFonts w:ascii="Baskerville" w:eastAsiaTheme="minorHAnsi" w:hAnsi="Baskerville" w:cs="Helvetica"/>
-          <w:color w:val="000000"/>
-          <w:sz w:val="22"/>
-          <w:szCs w:val="21"/>
-          <w:lang w:val="en-GB" w:eastAsia="en-US"/>
-        </w:rPr>
-        <w:t xml:space="preserve">à </w:t>
-      </w:r>
-      <w:r>
-        <w:rPr>
-          <w:rFonts w:ascii="Baskerville" w:eastAsiaTheme="minorHAnsi" w:hAnsi="Baskerville" w:cs="Helvetica"/>
-          <w:color w:val="000000"/>
-          <w:sz w:val="22"/>
-          <w:szCs w:val="21"/>
-          <w:lang w:val="en-GB" w:eastAsia="en-US"/>
-        </w:rPr>
-        <w:t xml:space="preserve">la Bertrand competition. Firms undertake all good investment opportunities. </w:t>
-      </w:r>
-      <w:r>
-        <w:rPr>
-          <w:rFonts w:ascii="Baskerville" w:eastAsiaTheme="minorHAnsi" w:hAnsi="Baskerville" w:cs="Helvetica"/>
-          <w:color w:val="000000"/>
-          <w:sz w:val="22"/>
-          <w:szCs w:val="21"/>
-          <w:lang w:val="en-GB" w:eastAsia="en-US"/>
-        </w:rPr>
-        <w:t>However, when r</w:t>
-      </w:r>
-      <w:r>
-        <w:rPr>
-          <w:rFonts w:ascii="Baskerville" w:eastAsiaTheme="minorHAnsi" w:hAnsi="Baskerville" w:cs="Helvetica"/>
-          <w:color w:val="000000"/>
-          <w:sz w:val="22"/>
-          <w:szCs w:val="21"/>
-          <w:lang w:val="en-GB" w:eastAsia="en-US"/>
-        </w:rPr>
-        <w:t>ating agencies intera</w:t>
-      </w:r>
-      <w:r>
-        <w:rPr>
-          <w:rFonts w:ascii="Baskerville" w:eastAsiaTheme="minorHAnsi" w:hAnsi="Baskerville" w:cs="Helvetica"/>
-          <w:color w:val="000000"/>
-          <w:sz w:val="22"/>
-          <w:szCs w:val="21"/>
-          <w:lang w:val="en-GB" w:eastAsia="en-US"/>
-        </w:rPr>
-        <w:t xml:space="preserve">ct repeatedly </w:t>
-      </w:r>
-      <w:r>
-        <w:rPr>
-          <w:rFonts w:ascii="Baskerville" w:eastAsiaTheme="minorHAnsi" w:hAnsi="Baskerville" w:cs="Helvetica"/>
-          <w:color w:val="000000"/>
-          <w:sz w:val="22"/>
-          <w:szCs w:val="21"/>
-          <w:lang w:val="en-GB" w:eastAsia="en-US"/>
-        </w:rPr>
-        <w:t>they are liable to collude. Our main result rests on the number of good investment opportunities in the market. When they are plentiful, like at the beginning of an economic upturn, rating agencies are honest and good firms innovate. Credit rating agencies set their fees so high, however, that some firms with positive NPV projects stay out of the market to avoid the cost of being rated. At the height of the boom, however, after new investments have dried up, ratings agencies start to overrate and firms thus stop investing. We show the amplifying effect rating agencies had in the last crisis: First investment opportunities waned in a</w:t>
-      </w:r>
-      <w:r>
-        <w:rPr>
-          <w:rFonts w:ascii="Baskerville" w:eastAsiaTheme="minorHAnsi" w:hAnsi="Baskerville" w:cs="Helvetica"/>
-          <w:color w:val="000000"/>
-          <w:sz w:val="22"/>
-          <w:szCs w:val="21"/>
-          <w:lang w:val="en-GB" w:eastAsia="en-US"/>
-        </w:rPr>
-        <w:t>ccordance with the business cy</w:t>
-      </w:r>
-      <w:r>
-        <w:rPr>
-          <w:rFonts w:ascii="Baskerville" w:eastAsiaTheme="minorHAnsi" w:hAnsi="Baskerville" w:cs="Helvetica"/>
-          <w:color w:val="000000"/>
-          <w:sz w:val="22"/>
-          <w:szCs w:val="21"/>
-          <w:lang w:val="en-GB" w:eastAsia="en-US"/>
-        </w:rPr>
-        <w:t>cle, and then ratings agencies</w:t>
-      </w:r>
-      <w:r>
-        <w:rPr>
-          <w:rFonts w:ascii="Baskerville" w:eastAsiaTheme="minorHAnsi" w:hAnsi="Baskerville" w:cs="Helvetica"/>
-          <w:color w:val="000000"/>
-          <w:sz w:val="22"/>
-          <w:szCs w:val="21"/>
-          <w:lang w:val="en-GB" w:eastAsia="en-US"/>
-        </w:rPr>
-        <w:t>’</w:t>
-      </w:r>
-      <w:r>
-        <w:rPr>
-          <w:rFonts w:ascii="Baskerville" w:eastAsiaTheme="minorHAnsi" w:hAnsi="Baskerville" w:cs="Helvetica"/>
-          <w:color w:val="000000"/>
-          <w:sz w:val="22"/>
-          <w:szCs w:val="21"/>
-          <w:lang w:val="en-GB" w:eastAsia="en-US"/>
-        </w:rPr>
-        <w:t xml:space="preserve"> practices changed resulting in a further choking off of investment and fomenting economic collapse.</w:t>
-      </w:r>
-    </w:p>
-    <w:p>
-      <w:pPr>
-        <w:tabs>
-          <w:tab w:val="left" w:pos="2694"/>
-        </w:tabs>
-        <w:rPr>
-          <w:rFonts w:ascii="Baskerville" w:eastAsiaTheme="minorHAnsi" w:hAnsi="Baskerville" w:cs="Times"/>
-          <w:color w:val="000000"/>
-          <w:sz w:val="22"/>
-          <w:lang w:val="en-GB" w:eastAsia="en-US"/>
-        </w:rPr>
-      </w:pPr>
+          <w:rFonts w:ascii="Baskerville" w:eastAsiaTheme="minorHAnsi" w:hAnsi="Baskerville" w:cs="Times"/>
+          <w:color w:val="000000"/>
+          <w:sz w:val="22"/>
+          <w:lang w:val="en-GB" w:eastAsia="en-US"/>
+        </w:rPr>
+      </w:pPr>
+      <w:r>
+        <w:rPr>
+          <w:rFonts w:ascii="Baskerville" w:hAnsi="Baskerville"/>
+          <w:sz w:val="22"/>
+          <w:lang w:val="en-GB"/>
+        </w:rPr>
+        <w:t xml:space="preserve">Firms issue securities to fund projects in an opaque market in which investors cannot infer the value of assets. As a result, good firms, unable to differentiate themselves, bypass profitable investment opportunities: informational inefficiency leads to </w:t>
+      </w:r>
+      <w:proofErr w:type="spellStart"/>
+      <w:r>
+        <w:rPr>
+          <w:rFonts w:ascii="Baskerville" w:hAnsi="Baskerville"/>
+          <w:sz w:val="22"/>
+          <w:lang w:val="en-GB"/>
+        </w:rPr>
+        <w:t>allocational</w:t>
+      </w:r>
+      <w:proofErr w:type="spellEnd"/>
+      <w:r>
+        <w:rPr>
+          <w:rFonts w:ascii="Baskerville" w:hAnsi="Baskerville"/>
+          <w:sz w:val="22"/>
+          <w:lang w:val="en-GB"/>
+        </w:rPr>
+        <w:t xml:space="preserve"> inefficiency. A rating agency enters the market, providing certification for a fee; it not only fails to inform investors and encourage investment, but also captures a tidy share of firms’ rents. With two agencies competing in fees and disclosure rules, though, problems disappear</w:t>
+      </w:r>
+      <w:r>
+        <w:rPr>
+          <w:rFonts w:ascii="Baskerville" w:hAnsi="Baskerville"/>
+          <w:sz w:val="22"/>
+          <w:lang w:val="en-GB"/>
+        </w:rPr>
+        <w:t>—</w:t>
+      </w:r>
+      <w:r>
+        <w:rPr>
+          <w:rFonts w:ascii="Baskerville" w:hAnsi="Baskerville"/>
+          <w:sz w:val="22"/>
+          <w:lang w:val="en-GB"/>
+        </w:rPr>
+        <w:t>information is complete and investment efficient. When the agencies interact repeatedly they are prone to collusion. When investment opportunities are plentiful they rate honestly, but charge fees so high that some positive NPV projects go unfunded. On the other hand, when there are few investment opportunities in the economy they overrate and good firms don’t invest. Regulatory prescriptions of bundling ratings with CDS issues and flooring fees solve the problem.</w:t>
+      </w:r>
     </w:p>
     <w:p>
       <w:pPr>

</xml_diff>